<commit_message>
surveys added for report
</commit_message>
<xml_diff>
--- a/Reports/Kirti_Report/appendices/appendix F-Results.docx
+++ b/Reports/Kirti_Report/appendices/appendix F-Results.docx
@@ -221,7 +221,7 @@
       <w:r>
         <w:rPr>
           <w:noProof/>
-          <w:lang w:val="en-ZA" w:eastAsia="en-ZA"/>
+          <w:lang w:eastAsia="en-GB"/>
         </w:rPr>
         <w:drawing>
           <wp:inline distT="0" distB="0" distL="0" distR="0">
@@ -275,7 +275,7 @@
       <w:r>
         <w:rPr>
           <w:noProof/>
-          <w:lang w:val="en-ZA" w:eastAsia="en-ZA"/>
+          <w:lang w:eastAsia="en-GB"/>
         </w:rPr>
         <w:lastRenderedPageBreak/>
         <w:drawing>
@@ -336,7 +336,7 @@
       <w:r>
         <w:rPr>
           <w:noProof/>
-          <w:lang w:val="en-ZA" w:eastAsia="en-ZA"/>
+          <w:lang w:eastAsia="en-GB"/>
         </w:rPr>
         <w:drawing>
           <wp:inline distT="0" distB="0" distL="0" distR="0">
@@ -516,7 +516,7 @@
       <w:r>
         <w:rPr>
           <w:noProof/>
-          <w:lang w:val="en-ZA" w:eastAsia="en-ZA"/>
+          <w:lang w:eastAsia="en-GB"/>
         </w:rPr>
         <w:drawing>
           <wp:inline distT="0" distB="0" distL="0" distR="0">
@@ -576,7 +576,7 @@
       <w:r>
         <w:rPr>
           <w:noProof/>
-          <w:lang w:val="en-ZA" w:eastAsia="en-ZA"/>
+          <w:lang w:eastAsia="en-GB"/>
         </w:rPr>
         <w:drawing>
           <wp:inline distT="0" distB="0" distL="0" distR="0">
@@ -654,7 +654,7 @@
       <w:r>
         <w:rPr>
           <w:noProof/>
-          <w:lang w:val="en-ZA" w:eastAsia="en-ZA"/>
+          <w:lang w:eastAsia="en-GB"/>
         </w:rPr>
         <w:drawing>
           <wp:inline distT="0" distB="0" distL="0" distR="0">
@@ -823,7 +823,7 @@
       <w:r>
         <w:rPr>
           <w:noProof/>
-          <w:lang w:val="en-ZA" w:eastAsia="en-ZA"/>
+          <w:lang w:eastAsia="en-GB"/>
         </w:rPr>
         <w:lastRenderedPageBreak/>
         <w:drawing>
@@ -1085,7 +1085,7 @@
       <w:r>
         <w:rPr>
           <w:noProof/>
-          <w:lang w:val="en-ZA" w:eastAsia="en-ZA"/>
+          <w:lang w:eastAsia="en-GB"/>
         </w:rPr>
         <w:lastRenderedPageBreak/>
         <w:drawing>
@@ -1128,7 +1128,7 @@
       <w:r>
         <w:rPr>
           <w:noProof/>
-          <w:lang w:val="en-ZA" w:eastAsia="en-ZA"/>
+          <w:lang w:eastAsia="en-GB"/>
         </w:rPr>
         <w:drawing>
           <wp:inline distT="0" distB="0" distL="0" distR="0">
@@ -1184,7 +1184,7 @@
       <w:r>
         <w:rPr>
           <w:noProof/>
-          <w:lang w:val="en-ZA" w:eastAsia="en-ZA"/>
+          <w:lang w:eastAsia="en-GB"/>
         </w:rPr>
         <w:lastRenderedPageBreak/>
         <w:drawing>
@@ -1285,7 +1285,7 @@
       <w:r>
         <w:rPr>
           <w:noProof/>
-          <w:lang w:val="en-ZA" w:eastAsia="en-ZA"/>
+          <w:lang w:eastAsia="en-GB"/>
         </w:rPr>
         <w:drawing>
           <wp:inline distT="0" distB="0" distL="0" distR="0">
@@ -1331,7 +1331,10 @@
         <w:t xml:space="preserve">Tested users were further categorised into age groups. Three age groups were defined: 55-65, 65-75 and 75-85 year olds. Application errors were tallied for each age group and divided by the number of users within that group and within each iteration. </w:t>
       </w:r>
       <w:r>
-        <w:t xml:space="preserve">From figure 10, it was observed that for the first two iterations a higher number of application errors were recorded for the oldest age group of users tested as expected. However, unexpectedly in the third iteration the middle age group of users performed significantly worse than the eldest age group. This maybe because more users in the second age group were tested and consequently more errors were recorded in comparison to the number of users </w:t>
+        <w:t>From figure 12</w:t>
+      </w:r>
+      <w:r>
+        <w:t xml:space="preserve">, it was observed that for the first two iterations a higher number of application errors were recorded for the oldest age group of users tested as expected. However, unexpectedly in the third iteration the middle age group of users performed significantly worse than the eldest age group. This maybe because more users in the second age group were tested and consequently more errors were recorded in comparison to the number of users </w:t>
       </w:r>
       <w:r>
         <w:lastRenderedPageBreak/>
@@ -1347,7 +1350,7 @@
       <w:r>
         <w:rPr>
           <w:noProof/>
-          <w:lang w:val="en-ZA" w:eastAsia="en-ZA"/>
+          <w:lang w:eastAsia="en-GB"/>
         </w:rPr>
         <w:drawing>
           <wp:inline distT="0" distB="0" distL="0" distR="0">
@@ -1371,7 +1374,10 @@
         <w:jc w:val="center"/>
       </w:pPr>
       <w:r>
-        <w:t>Figure 10: Average application errors recorded per age group</w:t>
+        <w:t>Figure 12</w:t>
+      </w:r>
+      <w:r>
+        <w:t>: Average application errors recorded per age group</w:t>
       </w:r>
     </w:p>
     <w:p>
@@ -3486,7 +3492,7 @@
 <file path=word/charts/chart1.xml><?xml version="1.0" encoding="utf-8"?>
 <c:chartSpace xmlns:c="http://schemas.openxmlformats.org/drawingml/2006/chart" xmlns:a="http://schemas.openxmlformats.org/drawingml/2006/main" xmlns:r="http://schemas.openxmlformats.org/officeDocument/2006/relationships">
   <c:date1904 val="1"/>
-  <c:lang val="en-ZA"/>
+  <c:lang val="en-GB"/>
   <c:chart>
     <c:title>
       <c:tx>
@@ -3597,7 +3603,7 @@
 <file path=word/charts/chart10.xml><?xml version="1.0" encoding="utf-8"?>
 <c:chartSpace xmlns:c="http://schemas.openxmlformats.org/drawingml/2006/chart" xmlns:a="http://schemas.openxmlformats.org/drawingml/2006/main" xmlns:r="http://schemas.openxmlformats.org/officeDocument/2006/relationships">
   <c:date1904 val="1"/>
-  <c:lang val="en-ZA"/>
+  <c:lang val="en-GB"/>
   <c:chart>
     <c:title>
       <c:tx>
@@ -3701,11 +3707,11 @@
             </c:numRef>
           </c:val>
         </c:ser>
-        <c:axId val="76955008"/>
-        <c:axId val="76984704"/>
+        <c:axId val="121858688"/>
+        <c:axId val="121864960"/>
       </c:barChart>
       <c:catAx>
-        <c:axId val="76955008"/>
+        <c:axId val="121858688"/>
         <c:scaling>
           <c:orientation val="minMax"/>
         </c:scaling>
@@ -3739,14 +3745,14 @@
             <a:endParaRPr lang="en-US"/>
           </a:p>
         </c:txPr>
-        <c:crossAx val="76984704"/>
+        <c:crossAx val="121864960"/>
         <c:crosses val="autoZero"/>
         <c:auto val="1"/>
         <c:lblAlgn val="ctr"/>
         <c:lblOffset val="100"/>
       </c:catAx>
       <c:valAx>
-        <c:axId val="76984704"/>
+        <c:axId val="121864960"/>
         <c:scaling>
           <c:orientation val="minMax"/>
         </c:scaling>
@@ -3781,7 +3787,7 @@
             <a:endParaRPr lang="en-US"/>
           </a:p>
         </c:txPr>
-        <c:crossAx val="76955008"/>
+        <c:crossAx val="121858688"/>
         <c:crosses val="autoZero"/>
         <c:crossBetween val="between"/>
       </c:valAx>
@@ -3808,7 +3814,7 @@
 <file path=word/charts/chart11.xml><?xml version="1.0" encoding="utf-8"?>
 <c:chartSpace xmlns:c="http://schemas.openxmlformats.org/drawingml/2006/chart" xmlns:a="http://schemas.openxmlformats.org/drawingml/2006/main" xmlns:r="http://schemas.openxmlformats.org/officeDocument/2006/relationships">
   <c:date1904 val="1"/>
-  <c:lang val="en-ZA"/>
+  <c:lang val="en-GB"/>
   <c:chart>
     <c:title>
       <c:tx>
@@ -3887,11 +3893,11 @@
             </c:numRef>
           </c:val>
         </c:ser>
-        <c:axId val="80720256"/>
-        <c:axId val="80728064"/>
+        <c:axId val="121886208"/>
+        <c:axId val="121888128"/>
       </c:barChart>
       <c:catAx>
-        <c:axId val="80720256"/>
+        <c:axId val="121886208"/>
         <c:scaling>
           <c:orientation val="minMax"/>
         </c:scaling>
@@ -3925,14 +3931,14 @@
             <a:endParaRPr lang="en-US"/>
           </a:p>
         </c:txPr>
-        <c:crossAx val="80728064"/>
+        <c:crossAx val="121888128"/>
         <c:crosses val="autoZero"/>
         <c:auto val="1"/>
         <c:lblAlgn val="ctr"/>
         <c:lblOffset val="100"/>
       </c:catAx>
       <c:valAx>
-        <c:axId val="80728064"/>
+        <c:axId val="121888128"/>
         <c:scaling>
           <c:orientation val="minMax"/>
         </c:scaling>
@@ -3967,7 +3973,7 @@
             <a:endParaRPr lang="en-US"/>
           </a:p>
         </c:txPr>
-        <c:crossAx val="80720256"/>
+        <c:crossAx val="121886208"/>
         <c:crosses val="autoZero"/>
         <c:crossBetween val="between"/>
       </c:valAx>
@@ -3994,7 +4000,7 @@
 <file path=word/charts/chart12.xml><?xml version="1.0" encoding="utf-8"?>
 <c:chartSpace xmlns:c="http://schemas.openxmlformats.org/drawingml/2006/chart" xmlns:a="http://schemas.openxmlformats.org/drawingml/2006/main" xmlns:r="http://schemas.openxmlformats.org/officeDocument/2006/relationships">
   <c:date1904 val="1"/>
-  <c:lang val="en-ZA"/>
+  <c:lang val="en-GB"/>
   <c:chart>
     <c:title>
       <c:tx>
@@ -4176,11 +4182,11 @@
             </c:numRef>
           </c:val>
         </c:ser>
-        <c:axId val="90078208"/>
-        <c:axId val="90084864"/>
+        <c:axId val="121918592"/>
+        <c:axId val="121920512"/>
       </c:barChart>
       <c:catAx>
-        <c:axId val="90078208"/>
+        <c:axId val="121918592"/>
         <c:scaling>
           <c:orientation val="minMax"/>
         </c:scaling>
@@ -4215,14 +4221,14 @@
             <a:endParaRPr lang="en-US"/>
           </a:p>
         </c:txPr>
-        <c:crossAx val="90084864"/>
+        <c:crossAx val="121920512"/>
         <c:crosses val="autoZero"/>
         <c:auto val="1"/>
         <c:lblAlgn val="ctr"/>
         <c:lblOffset val="100"/>
       </c:catAx>
       <c:valAx>
-        <c:axId val="90084864"/>
+        <c:axId val="121920512"/>
         <c:scaling>
           <c:orientation val="minMax"/>
         </c:scaling>
@@ -4257,7 +4263,7 @@
             <a:endParaRPr lang="en-US"/>
           </a:p>
         </c:txPr>
-        <c:crossAx val="90078208"/>
+        <c:crossAx val="121918592"/>
         <c:crosses val="autoZero"/>
         <c:crossBetween val="between"/>
       </c:valAx>
@@ -4284,7 +4290,7 @@
 <file path=word/charts/chart2.xml><?xml version="1.0" encoding="utf-8"?>
 <c:chartSpace xmlns:c="http://schemas.openxmlformats.org/drawingml/2006/chart" xmlns:a="http://schemas.openxmlformats.org/drawingml/2006/main" xmlns:r="http://schemas.openxmlformats.org/officeDocument/2006/relationships">
   <c:date1904 val="1"/>
-  <c:lang val="en-ZA"/>
+  <c:lang val="en-GB"/>
   <c:chart>
     <c:title>
       <c:tx>
@@ -4395,7 +4401,7 @@
 <file path=word/charts/chart3.xml><?xml version="1.0" encoding="utf-8"?>
 <c:chartSpace xmlns:c="http://schemas.openxmlformats.org/drawingml/2006/chart" xmlns:a="http://schemas.openxmlformats.org/drawingml/2006/main" xmlns:r="http://schemas.openxmlformats.org/officeDocument/2006/relationships">
   <c:date1904 val="1"/>
-  <c:lang val="en-ZA"/>
+  <c:lang val="en-GB"/>
   <c:chart>
     <c:title>
       <c:tx>
@@ -4466,11 +4472,11 @@
             </c:numRef>
           </c:val>
         </c:ser>
-        <c:axId val="37764480"/>
-        <c:axId val="38307328"/>
+        <c:axId val="113767936"/>
+        <c:axId val="113769856"/>
       </c:barChart>
       <c:catAx>
-        <c:axId val="37764480"/>
+        <c:axId val="113767936"/>
         <c:scaling>
           <c:orientation val="minMax"/>
         </c:scaling>
@@ -4509,14 +4515,14 @@
             <a:endParaRPr lang="en-US"/>
           </a:p>
         </c:txPr>
-        <c:crossAx val="38307328"/>
+        <c:crossAx val="113769856"/>
         <c:crosses val="autoZero"/>
         <c:auto val="1"/>
         <c:lblAlgn val="ctr"/>
         <c:lblOffset val="100"/>
       </c:catAx>
       <c:valAx>
-        <c:axId val="38307328"/>
+        <c:axId val="113769856"/>
         <c:scaling>
           <c:orientation val="minMax"/>
         </c:scaling>
@@ -4551,7 +4557,7 @@
             <a:endParaRPr lang="en-US"/>
           </a:p>
         </c:txPr>
-        <c:crossAx val="37764480"/>
+        <c:crossAx val="113767936"/>
         <c:crosses val="autoZero"/>
         <c:crossBetween val="between"/>
       </c:valAx>
@@ -4565,7 +4571,7 @@
 <file path=word/charts/chart4.xml><?xml version="1.0" encoding="utf-8"?>
 <c:chartSpace xmlns:c="http://schemas.openxmlformats.org/drawingml/2006/chart" xmlns:a="http://schemas.openxmlformats.org/drawingml/2006/main" xmlns:r="http://schemas.openxmlformats.org/officeDocument/2006/relationships">
   <c:date1904 val="1"/>
-  <c:lang val="en-ZA"/>
+  <c:lang val="en-GB"/>
   <c:chart>
     <c:title>
       <c:tx>
@@ -4671,7 +4677,7 @@
 <file path=word/charts/chart5.xml><?xml version="1.0" encoding="utf-8"?>
 <c:chartSpace xmlns:c="http://schemas.openxmlformats.org/drawingml/2006/chart" xmlns:a="http://schemas.openxmlformats.org/drawingml/2006/main" xmlns:r="http://schemas.openxmlformats.org/officeDocument/2006/relationships">
   <c:date1904 val="1"/>
-  <c:lang val="en-ZA"/>
+  <c:lang val="en-GB"/>
   <c:chart>
     <c:title>
       <c:tx>
@@ -4777,7 +4783,7 @@
 <file path=word/charts/chart6.xml><?xml version="1.0" encoding="utf-8"?>
 <c:chartSpace xmlns:c="http://schemas.openxmlformats.org/drawingml/2006/chart" xmlns:a="http://schemas.openxmlformats.org/drawingml/2006/main" xmlns:r="http://schemas.openxmlformats.org/officeDocument/2006/relationships">
   <c:date1904 val="1"/>
-  <c:lang val="en-ZA"/>
+  <c:lang val="en-GB"/>
   <c:chart>
     <c:title>
       <c:tx>
@@ -4848,11 +4854,11 @@
             </c:numRef>
           </c:val>
         </c:ser>
-        <c:axId val="40622720"/>
-        <c:axId val="57583488"/>
+        <c:axId val="121285632"/>
+        <c:axId val="121349248"/>
       </c:barChart>
       <c:catAx>
-        <c:axId val="40622720"/>
+        <c:axId val="121285632"/>
         <c:scaling>
           <c:orientation val="minMax"/>
         </c:scaling>
@@ -4891,14 +4897,14 @@
             <a:endParaRPr lang="en-US"/>
           </a:p>
         </c:txPr>
-        <c:crossAx val="57583488"/>
+        <c:crossAx val="121349248"/>
         <c:crosses val="autoZero"/>
         <c:auto val="1"/>
         <c:lblAlgn val="ctr"/>
         <c:lblOffset val="100"/>
       </c:catAx>
       <c:valAx>
-        <c:axId val="57583488"/>
+        <c:axId val="121349248"/>
         <c:scaling>
           <c:orientation val="minMax"/>
         </c:scaling>
@@ -4938,7 +4944,7 @@
             <a:endParaRPr lang="en-US"/>
           </a:p>
         </c:txPr>
-        <c:crossAx val="40622720"/>
+        <c:crossAx val="121285632"/>
         <c:crosses val="autoZero"/>
         <c:crossBetween val="between"/>
       </c:valAx>
@@ -4952,7 +4958,7 @@
 <file path=word/charts/chart7.xml><?xml version="1.0" encoding="utf-8"?>
 <c:chartSpace xmlns:c="http://schemas.openxmlformats.org/drawingml/2006/chart" xmlns:a="http://schemas.openxmlformats.org/drawingml/2006/main" xmlns:r="http://schemas.openxmlformats.org/officeDocument/2006/relationships">
   <c:date1904 val="1"/>
-  <c:lang val="en-ZA"/>
+  <c:lang val="en-GB"/>
   <c:chart>
     <c:title>
       <c:tx>
@@ -5036,7 +5042,7 @@
 <file path=word/charts/chart8.xml><?xml version="1.0" encoding="utf-8"?>
 <c:chartSpace xmlns:c="http://schemas.openxmlformats.org/drawingml/2006/chart" xmlns:a="http://schemas.openxmlformats.org/drawingml/2006/main" xmlns:r="http://schemas.openxmlformats.org/officeDocument/2006/relationships">
   <c:date1904 val="1"/>
-  <c:lang val="en-ZA"/>
+  <c:lang val="en-GB"/>
   <c:chart>
     <c:title>
       <c:tx>
@@ -5110,11 +5116,11 @@
             </c:numRef>
           </c:val>
         </c:ser>
-        <c:axId val="66931328"/>
-        <c:axId val="66942080"/>
+        <c:axId val="121396608"/>
+        <c:axId val="121402880"/>
       </c:barChart>
       <c:catAx>
-        <c:axId val="66931328"/>
+        <c:axId val="121396608"/>
         <c:scaling>
           <c:orientation val="minMax"/>
         </c:scaling>
@@ -5148,14 +5154,14 @@
             <a:endParaRPr lang="en-US"/>
           </a:p>
         </c:txPr>
-        <c:crossAx val="66942080"/>
+        <c:crossAx val="121402880"/>
         <c:crosses val="autoZero"/>
         <c:auto val="1"/>
         <c:lblAlgn val="ctr"/>
         <c:lblOffset val="100"/>
       </c:catAx>
       <c:valAx>
-        <c:axId val="66942080"/>
+        <c:axId val="121402880"/>
         <c:scaling>
           <c:orientation val="minMax"/>
         </c:scaling>
@@ -5195,7 +5201,7 @@
             <a:endParaRPr lang="en-US"/>
           </a:p>
         </c:txPr>
-        <c:crossAx val="66931328"/>
+        <c:crossAx val="121396608"/>
         <c:crosses val="autoZero"/>
         <c:crossBetween val="between"/>
       </c:valAx>
@@ -5222,7 +5228,7 @@
 <file path=word/charts/chart9.xml><?xml version="1.0" encoding="utf-8"?>
 <c:chartSpace xmlns:c="http://schemas.openxmlformats.org/drawingml/2006/chart" xmlns:a="http://schemas.openxmlformats.org/drawingml/2006/main" xmlns:r="http://schemas.openxmlformats.org/officeDocument/2006/relationships">
   <c:date1904 val="1"/>
-  <c:lang val="en-ZA"/>
+  <c:lang val="en-GB"/>
   <c:chart>
     <c:title>
       <c:tx>
@@ -5326,11 +5332,11 @@
             </c:numRef>
           </c:val>
         </c:ser>
-        <c:axId val="67395968"/>
-        <c:axId val="67398272"/>
+        <c:axId val="121838592"/>
+        <c:axId val="121844864"/>
       </c:barChart>
       <c:catAx>
-        <c:axId val="67395968"/>
+        <c:axId val="121838592"/>
         <c:scaling>
           <c:orientation val="minMax"/>
         </c:scaling>
@@ -5364,14 +5370,14 @@
             <a:endParaRPr lang="en-US"/>
           </a:p>
         </c:txPr>
-        <c:crossAx val="67398272"/>
+        <c:crossAx val="121844864"/>
         <c:crosses val="autoZero"/>
         <c:auto val="1"/>
         <c:lblAlgn val="ctr"/>
         <c:lblOffset val="100"/>
       </c:catAx>
       <c:valAx>
-        <c:axId val="67398272"/>
+        <c:axId val="121844864"/>
         <c:scaling>
           <c:orientation val="minMax"/>
         </c:scaling>
@@ -5406,7 +5412,7 @@
             <a:endParaRPr lang="en-US"/>
           </a:p>
         </c:txPr>
-        <c:crossAx val="67395968"/>
+        <c:crossAx val="121838592"/>
         <c:crosses val="autoZero"/>
         <c:crossBetween val="between"/>
       </c:valAx>

</xml_diff>